<commit_message>
Fixed dokumen tandatangan format
</commit_message>
<xml_diff>
--- a/file_download/perjanjian/dokumen tandatangan.docx
+++ b/file_download/perjanjian/dokumen tandatangan.docx
@@ -1,6 +1,6 @@
 
 <file path=word/document.xml><?xml version="1.0" encoding="utf-8"?>
-<w:document xmlns:wpc="http://schemas.microsoft.com/office/word/2010/wordprocessingCanvas" xmlns:cx="http://schemas.microsoft.com/office/drawing/2014/chartex" xmlns:cx1="http://schemas.microsoft.com/office/drawing/2015/9/8/chartex" xmlns:cx2="http://schemas.microsoft.com/office/drawing/2015/10/21/chartex" xmlns:cx3="http://schemas.microsoft.com/office/drawing/2016/5/9/chartex" xmlns:cx4="http://schemas.microsoft.com/office/drawing/2016/5/10/chartex" xmlns:cx5="http://schemas.microsoft.com/office/drawing/2016/5/11/chartex" xmlns:cx6="http://schemas.microsoft.com/office/drawing/2016/5/12/chartex" xmlns:cx7="http://schemas.microsoft.com/office/drawing/2016/5/13/chartex" xmlns:cx8="http://schemas.microsoft.com/office/drawing/2016/5/14/chartex" xmlns:mc="http://schemas.openxmlformats.org/markup-compatibility/2006" xmlns:aink="http://schemas.microsoft.com/office/drawing/2016/ink" xmlns:am3d="http://schemas.microsoft.com/office/drawing/2017/model3d" xmlns:o="urn:schemas-microsoft-com:office:office" xmlns:r="http://schemas.openxmlformats.org/officeDocument/2006/relationships" xmlns:m="http://schemas.openxmlformats.org/officeDocument/2006/math" xmlns:v="urn:schemas-microsoft-com:vml" xmlns:wp14="http://schemas.microsoft.com/office/word/2010/wordprocessingDrawing" xmlns:wp="http://schemas.openxmlformats.org/drawingml/2006/wordprocessingDrawing" xmlns:w10="urn:schemas-microsoft-com:office:word" xmlns:w="http://schemas.openxmlformats.org/wordprocessingml/2006/main" xmlns:w14="http://schemas.microsoft.com/office/word/2010/wordml" xmlns:w15="http://schemas.microsoft.com/office/word/2012/wordml" xmlns:w16cex="http://schemas.microsoft.com/office/word/2018/wordml/cex" xmlns:w16cid="http://schemas.microsoft.com/office/word/2016/wordml/cid" xmlns:w16="http://schemas.microsoft.com/office/word/2018/wordml" xmlns:w16se="http://schemas.microsoft.com/office/word/2015/wordml/symex" xmlns:wpg="http://schemas.microsoft.com/office/word/2010/wordprocessingGroup" xmlns:wpi="http://schemas.microsoft.com/office/word/2010/wordprocessingInk" xmlns:wne="http://schemas.microsoft.com/office/word/2006/wordml" xmlns:wps="http://schemas.microsoft.com/office/word/2010/wordprocessingShape" mc:Ignorable="w14 w15 w16se w16cid w16 w16cex wp14">
+<w:document xmlns:wpc="http://schemas.microsoft.com/office/word/2010/wordprocessingCanvas" xmlns:mc="http://schemas.openxmlformats.org/markup-compatibility/2006" xmlns:o="urn:schemas-microsoft-com:office:office" xmlns:r="http://schemas.openxmlformats.org/officeDocument/2006/relationships" xmlns:m="http://schemas.openxmlformats.org/officeDocument/2006/math" xmlns:v="urn:schemas-microsoft-com:vml" xmlns:wp14="http://schemas.microsoft.com/office/word/2010/wordprocessingDrawing" xmlns:wp="http://schemas.openxmlformats.org/drawingml/2006/wordprocessingDrawing" xmlns:w10="urn:schemas-microsoft-com:office:word" xmlns:w="http://schemas.openxmlformats.org/wordprocessingml/2006/main" xmlns:w14="http://schemas.microsoft.com/office/word/2010/wordml" xmlns:w15="http://schemas.microsoft.com/office/word/2012/wordml" xmlns:wpg="http://schemas.microsoft.com/office/word/2010/wordprocessingGroup" xmlns:wpi="http://schemas.microsoft.com/office/word/2010/wordprocessingInk" xmlns:wne="http://schemas.microsoft.com/office/word/2006/wordml" xmlns:wps="http://schemas.microsoft.com/office/word/2010/wordprocessingShape" mc:Ignorable="w14 w15 wp14">
   <w:body>
     <w:p>
       <w:pPr>
@@ -1811,14 +1811,27 @@
             </w:pPr>
             <w:r>
               <w:rPr>
-                <w:rFonts w:ascii="Tahoma" w:hAnsi="Tahoma" w:cs="Tahoma"/>
+                <w:rFonts w:ascii="Arial" w:hAnsi="Arial" w:cs="Arial"/>
                 <w:b/>
                 <w:bCs/>
                 <w:sz w:val="22"/>
                 <w:szCs w:val="22"/>
                 <w:lang w:val="ms-MY"/>
               </w:rPr>
-              <w:t>${name}</w:t>
+              <w:t>$</w:t>
+            </w:r>
+            <w:bookmarkStart w:id="0" w:name="_GoBack"/>
+            <w:bookmarkEnd w:id="0"/>
+            <w:r>
+              <w:rPr>
+                <w:rFonts w:ascii="Arial" w:hAnsi="Arial" w:cs="Arial"/>
+                <w:b/>
+                <w:bCs/>
+                <w:sz w:val="22"/>
+                <w:szCs w:val="22"/>
+                <w:lang w:val="ms-MY"/>
+              </w:rPr>
+              <w:t>{name}</w:t>
             </w:r>
           </w:p>
         </w:tc>
@@ -1922,7 +1935,7 @@
             </w:pPr>
             <w:r>
               <w:rPr>
-                <w:rFonts w:ascii="Tahoma" w:hAnsi="Tahoma" w:cs="Tahoma"/>
+                <w:rFonts w:ascii="Arial" w:hAnsi="Arial" w:cs="Arial"/>
                 <w:b/>
                 <w:bCs/>
                 <w:sz w:val="22"/>
@@ -2004,12 +2017,9 @@
     <w:p/>
     <w:p/>
     <w:sectPr>
-      <w:headerReference w:type="even" r:id="rId8"/>
-      <w:headerReference w:type="default" r:id="rId9"/>
-      <w:footerReference w:type="even" r:id="rId10"/>
-      <w:footerReference w:type="default" r:id="rId11"/>
-      <w:headerReference w:type="first" r:id="rId12"/>
-      <w:footerReference w:type="first" r:id="rId13"/>
+      <w:footerReference w:type="even" r:id="rId8"/>
+      <w:footerReference w:type="default" r:id="rId9"/>
+      <w:footerReference w:type="first" r:id="rId10"/>
       <w:pgSz w:w="12240" w:h="15840"/>
       <w:pgMar w:top="1260" w:right="1800" w:bottom="1440" w:left="1800" w:header="720" w:footer="720" w:gutter="0"/>
       <w:pgNumType w:start="0"/>
@@ -2021,7 +2031,7 @@
 </file>
 
 <file path=word/endnotes.xml><?xml version="1.0" encoding="utf-8"?>
-<w:endnotes xmlns:wpc="http://schemas.microsoft.com/office/word/2010/wordprocessingCanvas" xmlns:cx="http://schemas.microsoft.com/office/drawing/2014/chartex" xmlns:cx1="http://schemas.microsoft.com/office/drawing/2015/9/8/chartex" xmlns:cx2="http://schemas.microsoft.com/office/drawing/2015/10/21/chartex" xmlns:cx3="http://schemas.microsoft.com/office/drawing/2016/5/9/chartex" xmlns:cx4="http://schemas.microsoft.com/office/drawing/2016/5/10/chartex" xmlns:cx5="http://schemas.microsoft.com/office/drawing/2016/5/11/chartex" xmlns:cx6="http://schemas.microsoft.com/office/drawing/2016/5/12/chartex" xmlns:cx7="http://schemas.microsoft.com/office/drawing/2016/5/13/chartex" xmlns:cx8="http://schemas.microsoft.com/office/drawing/2016/5/14/chartex" xmlns:mc="http://schemas.openxmlformats.org/markup-compatibility/2006" xmlns:aink="http://schemas.microsoft.com/office/drawing/2016/ink" xmlns:am3d="http://schemas.microsoft.com/office/drawing/2017/model3d" xmlns:o="urn:schemas-microsoft-com:office:office" xmlns:r="http://schemas.openxmlformats.org/officeDocument/2006/relationships" xmlns:m="http://schemas.openxmlformats.org/officeDocument/2006/math" xmlns:v="urn:schemas-microsoft-com:vml" xmlns:wp14="http://schemas.microsoft.com/office/word/2010/wordprocessingDrawing" xmlns:wp="http://schemas.openxmlformats.org/drawingml/2006/wordprocessingDrawing" xmlns:w10="urn:schemas-microsoft-com:office:word" xmlns:w="http://schemas.openxmlformats.org/wordprocessingml/2006/main" xmlns:w14="http://schemas.microsoft.com/office/word/2010/wordml" xmlns:w15="http://schemas.microsoft.com/office/word/2012/wordml" xmlns:w16cex="http://schemas.microsoft.com/office/word/2018/wordml/cex" xmlns:w16cid="http://schemas.microsoft.com/office/word/2016/wordml/cid" xmlns:w16="http://schemas.microsoft.com/office/word/2018/wordml" xmlns:w16se="http://schemas.microsoft.com/office/word/2015/wordml/symex" xmlns:wpg="http://schemas.microsoft.com/office/word/2010/wordprocessingGroup" xmlns:wpi="http://schemas.microsoft.com/office/word/2010/wordprocessingInk" xmlns:wne="http://schemas.microsoft.com/office/word/2006/wordml" xmlns:wps="http://schemas.microsoft.com/office/word/2010/wordprocessingShape" mc:Ignorable="w14 w15 w16se w16cid w16 w16cex wp14">
+<w:endnotes xmlns:wpc="http://schemas.microsoft.com/office/word/2010/wordprocessingCanvas" xmlns:mc="http://schemas.openxmlformats.org/markup-compatibility/2006" xmlns:o="urn:schemas-microsoft-com:office:office" xmlns:r="http://schemas.openxmlformats.org/officeDocument/2006/relationships" xmlns:m="http://schemas.openxmlformats.org/officeDocument/2006/math" xmlns:v="urn:schemas-microsoft-com:vml" xmlns:wp14="http://schemas.microsoft.com/office/word/2010/wordprocessingDrawing" xmlns:wp="http://schemas.openxmlformats.org/drawingml/2006/wordprocessingDrawing" xmlns:w10="urn:schemas-microsoft-com:office:word" xmlns:w="http://schemas.openxmlformats.org/wordprocessingml/2006/main" xmlns:w14="http://schemas.microsoft.com/office/word/2010/wordml" xmlns:w15="http://schemas.microsoft.com/office/word/2012/wordml" xmlns:wpg="http://schemas.microsoft.com/office/word/2010/wordprocessingGroup" xmlns:wpi="http://schemas.microsoft.com/office/word/2010/wordprocessingInk" xmlns:wne="http://schemas.microsoft.com/office/word/2006/wordml" xmlns:wps="http://schemas.microsoft.com/office/word/2010/wordprocessingShape" mc:Ignorable="w14 w15 wp14">
   <w:endnote w:type="separator" w:id="-1">
     <w:p>
       <w:r>
@@ -2040,7 +2050,7 @@
 </file>
 
 <file path=word/footer1.xml><?xml version="1.0" encoding="utf-8"?>
-<w:ftr xmlns:wpc="http://schemas.microsoft.com/office/word/2010/wordprocessingCanvas" xmlns:cx="http://schemas.microsoft.com/office/drawing/2014/chartex" xmlns:cx1="http://schemas.microsoft.com/office/drawing/2015/9/8/chartex" xmlns:cx2="http://schemas.microsoft.com/office/drawing/2015/10/21/chartex" xmlns:cx3="http://schemas.microsoft.com/office/drawing/2016/5/9/chartex" xmlns:cx4="http://schemas.microsoft.com/office/drawing/2016/5/10/chartex" xmlns:cx5="http://schemas.microsoft.com/office/drawing/2016/5/11/chartex" xmlns:cx6="http://schemas.microsoft.com/office/drawing/2016/5/12/chartex" xmlns:cx7="http://schemas.microsoft.com/office/drawing/2016/5/13/chartex" xmlns:cx8="http://schemas.microsoft.com/office/drawing/2016/5/14/chartex" xmlns:mc="http://schemas.openxmlformats.org/markup-compatibility/2006" xmlns:aink="http://schemas.microsoft.com/office/drawing/2016/ink" xmlns:am3d="http://schemas.microsoft.com/office/drawing/2017/model3d" xmlns:o="urn:schemas-microsoft-com:office:office" xmlns:r="http://schemas.openxmlformats.org/officeDocument/2006/relationships" xmlns:m="http://schemas.openxmlformats.org/officeDocument/2006/math" xmlns:v="urn:schemas-microsoft-com:vml" xmlns:wp14="http://schemas.microsoft.com/office/word/2010/wordprocessingDrawing" xmlns:wp="http://schemas.openxmlformats.org/drawingml/2006/wordprocessingDrawing" xmlns:w10="urn:schemas-microsoft-com:office:word" xmlns:w="http://schemas.openxmlformats.org/wordprocessingml/2006/main" xmlns:w14="http://schemas.microsoft.com/office/word/2010/wordml" xmlns:w15="http://schemas.microsoft.com/office/word/2012/wordml" xmlns:w16cex="http://schemas.microsoft.com/office/word/2018/wordml/cex" xmlns:w16cid="http://schemas.microsoft.com/office/word/2016/wordml/cid" xmlns:w16="http://schemas.microsoft.com/office/word/2018/wordml" xmlns:w16se="http://schemas.microsoft.com/office/word/2015/wordml/symex" xmlns:wpg="http://schemas.microsoft.com/office/word/2010/wordprocessingGroup" xmlns:wpi="http://schemas.microsoft.com/office/word/2010/wordprocessingInk" xmlns:wne="http://schemas.microsoft.com/office/word/2006/wordml" xmlns:wps="http://schemas.microsoft.com/office/word/2010/wordprocessingShape" mc:Ignorable="w14 w15 w16se w16cid w16 w16cex wp14">
+<w:ftr xmlns:wpc="http://schemas.microsoft.com/office/word/2010/wordprocessingCanvas" xmlns:mc="http://schemas.openxmlformats.org/markup-compatibility/2006" xmlns:o="urn:schemas-microsoft-com:office:office" xmlns:r="http://schemas.openxmlformats.org/officeDocument/2006/relationships" xmlns:m="http://schemas.openxmlformats.org/officeDocument/2006/math" xmlns:v="urn:schemas-microsoft-com:vml" xmlns:wp14="http://schemas.microsoft.com/office/word/2010/wordprocessingDrawing" xmlns:wp="http://schemas.openxmlformats.org/drawingml/2006/wordprocessingDrawing" xmlns:w10="urn:schemas-microsoft-com:office:word" xmlns:w="http://schemas.openxmlformats.org/wordprocessingml/2006/main" xmlns:w14="http://schemas.microsoft.com/office/word/2010/wordml" xmlns:w15="http://schemas.microsoft.com/office/word/2012/wordml" xmlns:wpg="http://schemas.microsoft.com/office/word/2010/wordprocessingGroup" xmlns:wpi="http://schemas.microsoft.com/office/word/2010/wordprocessingInk" xmlns:wne="http://schemas.microsoft.com/office/word/2006/wordml" xmlns:wps="http://schemas.microsoft.com/office/word/2010/wordprocessingShape" mc:Ignorable="w14 w15 wp14">
   <w:p>
     <w:pPr>
       <w:pStyle w:val="Footer"/>
@@ -2091,7 +2101,7 @@
 </file>
 
 <file path=word/footer2.xml><?xml version="1.0" encoding="utf-8"?>
-<w:ftr xmlns:wpc="http://schemas.microsoft.com/office/word/2010/wordprocessingCanvas" xmlns:cx="http://schemas.microsoft.com/office/drawing/2014/chartex" xmlns:cx1="http://schemas.microsoft.com/office/drawing/2015/9/8/chartex" xmlns:cx2="http://schemas.microsoft.com/office/drawing/2015/10/21/chartex" xmlns:cx3="http://schemas.microsoft.com/office/drawing/2016/5/9/chartex" xmlns:cx4="http://schemas.microsoft.com/office/drawing/2016/5/10/chartex" xmlns:cx5="http://schemas.microsoft.com/office/drawing/2016/5/11/chartex" xmlns:cx6="http://schemas.microsoft.com/office/drawing/2016/5/12/chartex" xmlns:cx7="http://schemas.microsoft.com/office/drawing/2016/5/13/chartex" xmlns:cx8="http://schemas.microsoft.com/office/drawing/2016/5/14/chartex" xmlns:mc="http://schemas.openxmlformats.org/markup-compatibility/2006" xmlns:aink="http://schemas.microsoft.com/office/drawing/2016/ink" xmlns:am3d="http://schemas.microsoft.com/office/drawing/2017/model3d" xmlns:o="urn:schemas-microsoft-com:office:office" xmlns:r="http://schemas.openxmlformats.org/officeDocument/2006/relationships" xmlns:m="http://schemas.openxmlformats.org/officeDocument/2006/math" xmlns:v="urn:schemas-microsoft-com:vml" xmlns:wp14="http://schemas.microsoft.com/office/word/2010/wordprocessingDrawing" xmlns:wp="http://schemas.openxmlformats.org/drawingml/2006/wordprocessingDrawing" xmlns:w10="urn:schemas-microsoft-com:office:word" xmlns:w="http://schemas.openxmlformats.org/wordprocessingml/2006/main" xmlns:w14="http://schemas.microsoft.com/office/word/2010/wordml" xmlns:w15="http://schemas.microsoft.com/office/word/2012/wordml" xmlns:w16cex="http://schemas.microsoft.com/office/word/2018/wordml/cex" xmlns:w16cid="http://schemas.microsoft.com/office/word/2016/wordml/cid" xmlns:w16="http://schemas.microsoft.com/office/word/2018/wordml" xmlns:w16se="http://schemas.microsoft.com/office/word/2015/wordml/symex" xmlns:wpg="http://schemas.microsoft.com/office/word/2010/wordprocessingGroup" xmlns:wpi="http://schemas.microsoft.com/office/word/2010/wordprocessingInk" xmlns:wne="http://schemas.microsoft.com/office/word/2006/wordml" xmlns:wps="http://schemas.microsoft.com/office/word/2010/wordprocessingShape" mc:Ignorable="w14 w15 w16se w16cid w16 w16cex wp14">
+<w:ftr xmlns:wpc="http://schemas.microsoft.com/office/word/2010/wordprocessingCanvas" xmlns:mc="http://schemas.openxmlformats.org/markup-compatibility/2006" xmlns:o="urn:schemas-microsoft-com:office:office" xmlns:r="http://schemas.openxmlformats.org/officeDocument/2006/relationships" xmlns:m="http://schemas.openxmlformats.org/officeDocument/2006/math" xmlns:v="urn:schemas-microsoft-com:vml" xmlns:wp14="http://schemas.microsoft.com/office/word/2010/wordprocessingDrawing" xmlns:wp="http://schemas.openxmlformats.org/drawingml/2006/wordprocessingDrawing" xmlns:w10="urn:schemas-microsoft-com:office:word" xmlns:w="http://schemas.openxmlformats.org/wordprocessingml/2006/main" xmlns:w14="http://schemas.microsoft.com/office/word/2010/wordml" xmlns:w15="http://schemas.microsoft.com/office/word/2012/wordml" xmlns:wpg="http://schemas.microsoft.com/office/word/2010/wordprocessingGroup" xmlns:wpi="http://schemas.microsoft.com/office/word/2010/wordprocessingInk" xmlns:wne="http://schemas.microsoft.com/office/word/2006/wordml" xmlns:wps="http://schemas.microsoft.com/office/word/2010/wordprocessingShape" mc:Ignorable="w14 w15 wp14">
   <w:p>
     <w:pPr>
       <w:pStyle w:val="Footer"/>
@@ -2103,6 +2113,39 @@
       <w:rPr>
         <w:sz w:val="16"/>
       </w:rPr>
+      <w:t>$</w:t>
+    </w:r>
+    <w:r>
+      <w:rPr>
+        <w:sz w:val="16"/>
+      </w:rPr>
+      <w:t>{</w:t>
+    </w:r>
+    <w:proofErr w:type="spellStart"/>
+    <w:r>
+      <w:rPr>
+        <w:sz w:val="16"/>
+      </w:rPr>
+      <w:t>date_agreement</w:t>
+    </w:r>
+    <w:proofErr w:type="spellEnd"/>
+    <w:r>
+      <w:rPr>
+        <w:sz w:val="16"/>
+      </w:rPr>
+      <w:t>}</w:t>
+    </w:r>
+    <w:r>
+      <w:rPr>
+        <w:sz w:val="16"/>
+      </w:rPr>
+      <w:tab/>
+    </w:r>
+    <w:r>
+      <w:rPr>
+        <w:sz w:val="16"/>
+      </w:rPr>
+      <w:tab/>
       <w:t>${</w:t>
     </w:r>
     <w:proofErr w:type="spellStart"/>
@@ -2110,65 +2153,7 @@
       <w:rPr>
         <w:sz w:val="16"/>
       </w:rPr>
-      <w:t>attend_date</w:t>
-    </w:r>
-    <w:proofErr w:type="spellEnd"/>
-    <w:r>
-      <w:rPr>
-        <w:sz w:val="16"/>
-      </w:rPr>
-      <w:t>}</w:t>
-    </w:r>
-    <w:r>
-      <w:rPr>
-        <w:sz w:val="16"/>
-      </w:rPr>
-      <w:tab/>
-    </w:r>
-    <w:r>
-      <w:rPr>
-        <w:sz w:val="16"/>
-      </w:rPr>
-      <w:tab/>
-    </w:r>
-    <w:r>
-      <w:rPr>
-        <w:sz w:val="16"/>
-      </w:rPr>
-      <w:t>${</w:t>
-    </w:r>
-    <w:proofErr w:type="spellStart"/>
-    <w:r>
-      <w:rPr>
-        <w:sz w:val="16"/>
-      </w:rPr>
       <w:t>letter_date</w:t>
-    </w:r>
-    <w:proofErr w:type="spellEnd"/>
-    <w:r>
-      <w:rPr>
-        <w:sz w:val="16"/>
-      </w:rPr>
-      <w:t>}</w:t>
-    </w:r>
-    <w:r>
-      <w:rPr>
-        <w:sz w:val="16"/>
-      </w:rPr>
-      <w:t xml:space="preserve">          </w:t>
-    </w:r>
-    <w:r>
-      <w:rPr>
-        <w:sz w:val="16"/>
-      </w:rPr>
-      <w:t>${</w:t>
-    </w:r>
-    <w:proofErr w:type="spellStart"/>
-    <w:r>
-      <w:rPr>
-        <w:sz w:val="16"/>
-      </w:rPr>
-      <w:t>letter_time</w:t>
     </w:r>
     <w:proofErr w:type="spellEnd"/>
     <w:r>
@@ -2182,7 +2167,7 @@
 </file>
 
 <file path=word/footer3.xml><?xml version="1.0" encoding="utf-8"?>
-<w:ftr xmlns:wpc="http://schemas.microsoft.com/office/word/2010/wordprocessingCanvas" xmlns:cx="http://schemas.microsoft.com/office/drawing/2014/chartex" xmlns:cx1="http://schemas.microsoft.com/office/drawing/2015/9/8/chartex" xmlns:cx2="http://schemas.microsoft.com/office/drawing/2015/10/21/chartex" xmlns:cx3="http://schemas.microsoft.com/office/drawing/2016/5/9/chartex" xmlns:cx4="http://schemas.microsoft.com/office/drawing/2016/5/10/chartex" xmlns:cx5="http://schemas.microsoft.com/office/drawing/2016/5/11/chartex" xmlns:cx6="http://schemas.microsoft.com/office/drawing/2016/5/12/chartex" xmlns:cx7="http://schemas.microsoft.com/office/drawing/2016/5/13/chartex" xmlns:cx8="http://schemas.microsoft.com/office/drawing/2016/5/14/chartex" xmlns:mc="http://schemas.openxmlformats.org/markup-compatibility/2006" xmlns:aink="http://schemas.microsoft.com/office/drawing/2016/ink" xmlns:am3d="http://schemas.microsoft.com/office/drawing/2017/model3d" xmlns:o="urn:schemas-microsoft-com:office:office" xmlns:r="http://schemas.openxmlformats.org/officeDocument/2006/relationships" xmlns:m="http://schemas.openxmlformats.org/officeDocument/2006/math" xmlns:v="urn:schemas-microsoft-com:vml" xmlns:wp14="http://schemas.microsoft.com/office/word/2010/wordprocessingDrawing" xmlns:wp="http://schemas.openxmlformats.org/drawingml/2006/wordprocessingDrawing" xmlns:w10="urn:schemas-microsoft-com:office:word" xmlns:w="http://schemas.openxmlformats.org/wordprocessingml/2006/main" xmlns:w14="http://schemas.microsoft.com/office/word/2010/wordml" xmlns:w15="http://schemas.microsoft.com/office/word/2012/wordml" xmlns:w16cex="http://schemas.microsoft.com/office/word/2018/wordml/cex" xmlns:w16cid="http://schemas.microsoft.com/office/word/2016/wordml/cid" xmlns:w16="http://schemas.microsoft.com/office/word/2018/wordml" xmlns:w16se="http://schemas.microsoft.com/office/word/2015/wordml/symex" xmlns:wpg="http://schemas.microsoft.com/office/word/2010/wordprocessingGroup" xmlns:wpi="http://schemas.microsoft.com/office/word/2010/wordprocessingInk" xmlns:wne="http://schemas.microsoft.com/office/word/2006/wordml" xmlns:wps="http://schemas.microsoft.com/office/word/2010/wordprocessingShape" mc:Ignorable="w14 w15 w16se w16cid w16 w16cex wp14">
+<w:ftr xmlns:wpc="http://schemas.microsoft.com/office/word/2010/wordprocessingCanvas" xmlns:mc="http://schemas.openxmlformats.org/markup-compatibility/2006" xmlns:o="urn:schemas-microsoft-com:office:office" xmlns:r="http://schemas.openxmlformats.org/officeDocument/2006/relationships" xmlns:m="http://schemas.openxmlformats.org/officeDocument/2006/math" xmlns:v="urn:schemas-microsoft-com:vml" xmlns:wp14="http://schemas.microsoft.com/office/word/2010/wordprocessingDrawing" xmlns:wp="http://schemas.openxmlformats.org/drawingml/2006/wordprocessingDrawing" xmlns:w10="urn:schemas-microsoft-com:office:word" xmlns:w="http://schemas.openxmlformats.org/wordprocessingml/2006/main" xmlns:w14="http://schemas.microsoft.com/office/word/2010/wordml" xmlns:w15="http://schemas.microsoft.com/office/word/2012/wordml" xmlns:wpg="http://schemas.microsoft.com/office/word/2010/wordprocessingGroup" xmlns:wpi="http://schemas.microsoft.com/office/word/2010/wordprocessingInk" xmlns:wne="http://schemas.microsoft.com/office/word/2006/wordml" xmlns:wps="http://schemas.microsoft.com/office/word/2010/wordprocessingShape" mc:Ignorable="w14 w15 wp14">
   <w:p>
     <w:pPr>
       <w:pStyle w:val="Header"/>
@@ -2282,7 +2267,7 @@
 </file>
 
 <file path=word/footnotes.xml><?xml version="1.0" encoding="utf-8"?>
-<w:footnotes xmlns:wpc="http://schemas.microsoft.com/office/word/2010/wordprocessingCanvas" xmlns:cx="http://schemas.microsoft.com/office/drawing/2014/chartex" xmlns:cx1="http://schemas.microsoft.com/office/drawing/2015/9/8/chartex" xmlns:cx2="http://schemas.microsoft.com/office/drawing/2015/10/21/chartex" xmlns:cx3="http://schemas.microsoft.com/office/drawing/2016/5/9/chartex" xmlns:cx4="http://schemas.microsoft.com/office/drawing/2016/5/10/chartex" xmlns:cx5="http://schemas.microsoft.com/office/drawing/2016/5/11/chartex" xmlns:cx6="http://schemas.microsoft.com/office/drawing/2016/5/12/chartex" xmlns:cx7="http://schemas.microsoft.com/office/drawing/2016/5/13/chartex" xmlns:cx8="http://schemas.microsoft.com/office/drawing/2016/5/14/chartex" xmlns:mc="http://schemas.openxmlformats.org/markup-compatibility/2006" xmlns:aink="http://schemas.microsoft.com/office/drawing/2016/ink" xmlns:am3d="http://schemas.microsoft.com/office/drawing/2017/model3d" xmlns:o="urn:schemas-microsoft-com:office:office" xmlns:r="http://schemas.openxmlformats.org/officeDocument/2006/relationships" xmlns:m="http://schemas.openxmlformats.org/officeDocument/2006/math" xmlns:v="urn:schemas-microsoft-com:vml" xmlns:wp14="http://schemas.microsoft.com/office/word/2010/wordprocessingDrawing" xmlns:wp="http://schemas.openxmlformats.org/drawingml/2006/wordprocessingDrawing" xmlns:w10="urn:schemas-microsoft-com:office:word" xmlns:w="http://schemas.openxmlformats.org/wordprocessingml/2006/main" xmlns:w14="http://schemas.microsoft.com/office/word/2010/wordml" xmlns:w15="http://schemas.microsoft.com/office/word/2012/wordml" xmlns:w16cex="http://schemas.microsoft.com/office/word/2018/wordml/cex" xmlns:w16cid="http://schemas.microsoft.com/office/word/2016/wordml/cid" xmlns:w16="http://schemas.microsoft.com/office/word/2018/wordml" xmlns:w16se="http://schemas.microsoft.com/office/word/2015/wordml/symex" xmlns:wpg="http://schemas.microsoft.com/office/word/2010/wordprocessingGroup" xmlns:wpi="http://schemas.microsoft.com/office/word/2010/wordprocessingInk" xmlns:wne="http://schemas.microsoft.com/office/word/2006/wordml" xmlns:wps="http://schemas.microsoft.com/office/word/2010/wordprocessingShape" mc:Ignorable="w14 w15 w16se w16cid w16 w16cex wp14">
+<w:footnotes xmlns:wpc="http://schemas.microsoft.com/office/word/2010/wordprocessingCanvas" xmlns:mc="http://schemas.openxmlformats.org/markup-compatibility/2006" xmlns:o="urn:schemas-microsoft-com:office:office" xmlns:r="http://schemas.openxmlformats.org/officeDocument/2006/relationships" xmlns:m="http://schemas.openxmlformats.org/officeDocument/2006/math" xmlns:v="urn:schemas-microsoft-com:vml" xmlns:wp14="http://schemas.microsoft.com/office/word/2010/wordprocessingDrawing" xmlns:wp="http://schemas.openxmlformats.org/drawingml/2006/wordprocessingDrawing" xmlns:w10="urn:schemas-microsoft-com:office:word" xmlns:w="http://schemas.openxmlformats.org/wordprocessingml/2006/main" xmlns:w14="http://schemas.microsoft.com/office/word/2010/wordml" xmlns:w15="http://schemas.microsoft.com/office/word/2012/wordml" xmlns:wpg="http://schemas.microsoft.com/office/word/2010/wordprocessingGroup" xmlns:wpi="http://schemas.microsoft.com/office/word/2010/wordprocessingInk" xmlns:wne="http://schemas.microsoft.com/office/word/2006/wordml" xmlns:wps="http://schemas.microsoft.com/office/word/2010/wordprocessingShape" mc:Ignorable="w14 w15 wp14">
   <w:footnote w:type="separator" w:id="-1">
     <w:p>
       <w:r>
@@ -2300,38 +2285,8 @@
 </w:footnotes>
 </file>
 
-<file path=word/header1.xml><?xml version="1.0" encoding="utf-8"?>
-<w:hdr xmlns:wpc="http://schemas.microsoft.com/office/word/2010/wordprocessingCanvas" xmlns:cx="http://schemas.microsoft.com/office/drawing/2014/chartex" xmlns:cx1="http://schemas.microsoft.com/office/drawing/2015/9/8/chartex" xmlns:cx2="http://schemas.microsoft.com/office/drawing/2015/10/21/chartex" xmlns:cx3="http://schemas.microsoft.com/office/drawing/2016/5/9/chartex" xmlns:cx4="http://schemas.microsoft.com/office/drawing/2016/5/10/chartex" xmlns:cx5="http://schemas.microsoft.com/office/drawing/2016/5/11/chartex" xmlns:cx6="http://schemas.microsoft.com/office/drawing/2016/5/12/chartex" xmlns:cx7="http://schemas.microsoft.com/office/drawing/2016/5/13/chartex" xmlns:cx8="http://schemas.microsoft.com/office/drawing/2016/5/14/chartex" xmlns:mc="http://schemas.openxmlformats.org/markup-compatibility/2006" xmlns:aink="http://schemas.microsoft.com/office/drawing/2016/ink" xmlns:am3d="http://schemas.microsoft.com/office/drawing/2017/model3d" xmlns:o="urn:schemas-microsoft-com:office:office" xmlns:r="http://schemas.openxmlformats.org/officeDocument/2006/relationships" xmlns:m="http://schemas.openxmlformats.org/officeDocument/2006/math" xmlns:v="urn:schemas-microsoft-com:vml" xmlns:wp14="http://schemas.microsoft.com/office/word/2010/wordprocessingDrawing" xmlns:wp="http://schemas.openxmlformats.org/drawingml/2006/wordprocessingDrawing" xmlns:w10="urn:schemas-microsoft-com:office:word" xmlns:w="http://schemas.openxmlformats.org/wordprocessingml/2006/main" xmlns:w14="http://schemas.microsoft.com/office/word/2010/wordml" xmlns:w15="http://schemas.microsoft.com/office/word/2012/wordml" xmlns:w16cex="http://schemas.microsoft.com/office/word/2018/wordml/cex" xmlns:w16cid="http://schemas.microsoft.com/office/word/2016/wordml/cid" xmlns:w16="http://schemas.microsoft.com/office/word/2018/wordml" xmlns:w16se="http://schemas.microsoft.com/office/word/2015/wordml/symex" xmlns:wpg="http://schemas.microsoft.com/office/word/2010/wordprocessingGroup" xmlns:wpi="http://schemas.microsoft.com/office/word/2010/wordprocessingInk" xmlns:wne="http://schemas.microsoft.com/office/word/2006/wordml" xmlns:wps="http://schemas.microsoft.com/office/word/2010/wordprocessingShape" mc:Ignorable="w14 w15 w16se w16cid w16 w16cex wp14">
-  <w:p>
-    <w:pPr>
-      <w:pStyle w:val="Header"/>
-    </w:pPr>
-  </w:p>
-</w:hdr>
-</file>
-
-<file path=word/header2.xml><?xml version="1.0" encoding="utf-8"?>
-<w:hdr xmlns:wpc="http://schemas.microsoft.com/office/word/2010/wordprocessingCanvas" xmlns:cx="http://schemas.microsoft.com/office/drawing/2014/chartex" xmlns:cx1="http://schemas.microsoft.com/office/drawing/2015/9/8/chartex" xmlns:cx2="http://schemas.microsoft.com/office/drawing/2015/10/21/chartex" xmlns:cx3="http://schemas.microsoft.com/office/drawing/2016/5/9/chartex" xmlns:cx4="http://schemas.microsoft.com/office/drawing/2016/5/10/chartex" xmlns:cx5="http://schemas.microsoft.com/office/drawing/2016/5/11/chartex" xmlns:cx6="http://schemas.microsoft.com/office/drawing/2016/5/12/chartex" xmlns:cx7="http://schemas.microsoft.com/office/drawing/2016/5/13/chartex" xmlns:cx8="http://schemas.microsoft.com/office/drawing/2016/5/14/chartex" xmlns:mc="http://schemas.openxmlformats.org/markup-compatibility/2006" xmlns:aink="http://schemas.microsoft.com/office/drawing/2016/ink" xmlns:am3d="http://schemas.microsoft.com/office/drawing/2017/model3d" xmlns:o="urn:schemas-microsoft-com:office:office" xmlns:r="http://schemas.openxmlformats.org/officeDocument/2006/relationships" xmlns:m="http://schemas.openxmlformats.org/officeDocument/2006/math" xmlns:v="urn:schemas-microsoft-com:vml" xmlns:wp14="http://schemas.microsoft.com/office/word/2010/wordprocessingDrawing" xmlns:wp="http://schemas.openxmlformats.org/drawingml/2006/wordprocessingDrawing" xmlns:w10="urn:schemas-microsoft-com:office:word" xmlns:w="http://schemas.openxmlformats.org/wordprocessingml/2006/main" xmlns:w14="http://schemas.microsoft.com/office/word/2010/wordml" xmlns:w15="http://schemas.microsoft.com/office/word/2012/wordml" xmlns:w16cex="http://schemas.microsoft.com/office/word/2018/wordml/cex" xmlns:w16cid="http://schemas.microsoft.com/office/word/2016/wordml/cid" xmlns:w16="http://schemas.microsoft.com/office/word/2018/wordml" xmlns:w16se="http://schemas.microsoft.com/office/word/2015/wordml/symex" xmlns:wpg="http://schemas.microsoft.com/office/word/2010/wordprocessingGroup" xmlns:wpi="http://schemas.microsoft.com/office/word/2010/wordprocessingInk" xmlns:wne="http://schemas.microsoft.com/office/word/2006/wordml" xmlns:wps="http://schemas.microsoft.com/office/word/2010/wordprocessingShape" mc:Ignorable="w14 w15 w16se w16cid w16 w16cex wp14">
-  <w:p>
-    <w:pPr>
-      <w:pStyle w:val="Header"/>
-    </w:pPr>
-  </w:p>
-</w:hdr>
-</file>
-
-<file path=word/header3.xml><?xml version="1.0" encoding="utf-8"?>
-<w:hdr xmlns:wpc="http://schemas.microsoft.com/office/word/2010/wordprocessingCanvas" xmlns:cx="http://schemas.microsoft.com/office/drawing/2014/chartex" xmlns:cx1="http://schemas.microsoft.com/office/drawing/2015/9/8/chartex" xmlns:cx2="http://schemas.microsoft.com/office/drawing/2015/10/21/chartex" xmlns:cx3="http://schemas.microsoft.com/office/drawing/2016/5/9/chartex" xmlns:cx4="http://schemas.microsoft.com/office/drawing/2016/5/10/chartex" xmlns:cx5="http://schemas.microsoft.com/office/drawing/2016/5/11/chartex" xmlns:cx6="http://schemas.microsoft.com/office/drawing/2016/5/12/chartex" xmlns:cx7="http://schemas.microsoft.com/office/drawing/2016/5/13/chartex" xmlns:cx8="http://schemas.microsoft.com/office/drawing/2016/5/14/chartex" xmlns:mc="http://schemas.openxmlformats.org/markup-compatibility/2006" xmlns:aink="http://schemas.microsoft.com/office/drawing/2016/ink" xmlns:am3d="http://schemas.microsoft.com/office/drawing/2017/model3d" xmlns:o="urn:schemas-microsoft-com:office:office" xmlns:r="http://schemas.openxmlformats.org/officeDocument/2006/relationships" xmlns:m="http://schemas.openxmlformats.org/officeDocument/2006/math" xmlns:v="urn:schemas-microsoft-com:vml" xmlns:wp14="http://schemas.microsoft.com/office/word/2010/wordprocessingDrawing" xmlns:wp="http://schemas.openxmlformats.org/drawingml/2006/wordprocessingDrawing" xmlns:w10="urn:schemas-microsoft-com:office:word" xmlns:w="http://schemas.openxmlformats.org/wordprocessingml/2006/main" xmlns:w14="http://schemas.microsoft.com/office/word/2010/wordml" xmlns:w15="http://schemas.microsoft.com/office/word/2012/wordml" xmlns:w16cex="http://schemas.microsoft.com/office/word/2018/wordml/cex" xmlns:w16cid="http://schemas.microsoft.com/office/word/2016/wordml/cid" xmlns:w16="http://schemas.microsoft.com/office/word/2018/wordml" xmlns:w16se="http://schemas.microsoft.com/office/word/2015/wordml/symex" xmlns:wpg="http://schemas.microsoft.com/office/word/2010/wordprocessingGroup" xmlns:wpi="http://schemas.microsoft.com/office/word/2010/wordprocessingInk" xmlns:wne="http://schemas.microsoft.com/office/word/2006/wordml" xmlns:wps="http://schemas.microsoft.com/office/word/2010/wordprocessingShape" mc:Ignorable="w14 w15 w16se w16cid w16 w16cex wp14">
-  <w:p>
-    <w:pPr>
-      <w:pStyle w:val="Header"/>
-    </w:pPr>
-  </w:p>
-</w:hdr>
-</file>
-
 <file path=word/numbering.xml><?xml version="1.0" encoding="utf-8"?>
-<w:numbering xmlns:wpc="http://schemas.microsoft.com/office/word/2010/wordprocessingCanvas" xmlns:cx="http://schemas.microsoft.com/office/drawing/2014/chartex" xmlns:cx1="http://schemas.microsoft.com/office/drawing/2015/9/8/chartex" xmlns:cx2="http://schemas.microsoft.com/office/drawing/2015/10/21/chartex" xmlns:cx3="http://schemas.microsoft.com/office/drawing/2016/5/9/chartex" xmlns:cx4="http://schemas.microsoft.com/office/drawing/2016/5/10/chartex" xmlns:cx5="http://schemas.microsoft.com/office/drawing/2016/5/11/chartex" xmlns:cx6="http://schemas.microsoft.com/office/drawing/2016/5/12/chartex" xmlns:cx7="http://schemas.microsoft.com/office/drawing/2016/5/13/chartex" xmlns:cx8="http://schemas.microsoft.com/office/drawing/2016/5/14/chartex" xmlns:mc="http://schemas.openxmlformats.org/markup-compatibility/2006" xmlns:aink="http://schemas.microsoft.com/office/drawing/2016/ink" xmlns:am3d="http://schemas.microsoft.com/office/drawing/2017/model3d" xmlns:o="urn:schemas-microsoft-com:office:office" xmlns:r="http://schemas.openxmlformats.org/officeDocument/2006/relationships" xmlns:m="http://schemas.openxmlformats.org/officeDocument/2006/math" xmlns:v="urn:schemas-microsoft-com:vml" xmlns:wp14="http://schemas.microsoft.com/office/word/2010/wordprocessingDrawing" xmlns:wp="http://schemas.openxmlformats.org/drawingml/2006/wordprocessingDrawing" xmlns:w10="urn:schemas-microsoft-com:office:word" xmlns:w="http://schemas.openxmlformats.org/wordprocessingml/2006/main" xmlns:w14="http://schemas.microsoft.com/office/word/2010/wordml" xmlns:w15="http://schemas.microsoft.com/office/word/2012/wordml" xmlns:w16cex="http://schemas.microsoft.com/office/word/2018/wordml/cex" xmlns:w16cid="http://schemas.microsoft.com/office/word/2016/wordml/cid" xmlns:w16="http://schemas.microsoft.com/office/word/2018/wordml" xmlns:w16se="http://schemas.microsoft.com/office/word/2015/wordml/symex" xmlns:wpg="http://schemas.microsoft.com/office/word/2010/wordprocessingGroup" xmlns:wpi="http://schemas.microsoft.com/office/word/2010/wordprocessingInk" xmlns:wne="http://schemas.microsoft.com/office/word/2006/wordml" xmlns:wps="http://schemas.microsoft.com/office/word/2010/wordprocessingShape" mc:Ignorable="w14 w15 w16se w16cid w16 w16cex wp14">
+<w:numbering xmlns:wpc="http://schemas.microsoft.com/office/word/2010/wordprocessingCanvas" xmlns:mc="http://schemas.openxmlformats.org/markup-compatibility/2006" xmlns:o="urn:schemas-microsoft-com:office:office" xmlns:r="http://schemas.openxmlformats.org/officeDocument/2006/relationships" xmlns:m="http://schemas.openxmlformats.org/officeDocument/2006/math" xmlns:v="urn:schemas-microsoft-com:vml" xmlns:wp14="http://schemas.microsoft.com/office/word/2010/wordprocessingDrawing" xmlns:wp="http://schemas.openxmlformats.org/drawingml/2006/wordprocessingDrawing" xmlns:w10="urn:schemas-microsoft-com:office:word" xmlns:w="http://schemas.openxmlformats.org/wordprocessingml/2006/main" xmlns:w14="http://schemas.microsoft.com/office/word/2010/wordml" xmlns:w15="http://schemas.microsoft.com/office/word/2012/wordml" xmlns:wpg="http://schemas.microsoft.com/office/word/2010/wordprocessingGroup" xmlns:wpi="http://schemas.microsoft.com/office/word/2010/wordprocessingInk" xmlns:wne="http://schemas.microsoft.com/office/word/2006/wordml" xmlns:wps="http://schemas.microsoft.com/office/word/2010/wordprocessingShape" mc:Ignorable="w14 w15 wp14">
   <w:abstractNum w:abstractNumId="0" w15:restartNumberingAfterBreak="0">
     <w:nsid w:val="013C1A9D"/>
     <w:multiLevelType w:val="hybridMultilevel"/>
@@ -6214,7 +6169,7 @@
 </file>
 
 <file path=word/styles.xml><?xml version="1.0" encoding="utf-8"?>
-<w:styles xmlns:mc="http://schemas.openxmlformats.org/markup-compatibility/2006" xmlns:r="http://schemas.openxmlformats.org/officeDocument/2006/relationships" xmlns:w="http://schemas.openxmlformats.org/wordprocessingml/2006/main" xmlns:w14="http://schemas.microsoft.com/office/word/2010/wordml" xmlns:w15="http://schemas.microsoft.com/office/word/2012/wordml" xmlns:w16cex="http://schemas.microsoft.com/office/word/2018/wordml/cex" xmlns:w16cid="http://schemas.microsoft.com/office/word/2016/wordml/cid" xmlns:w16="http://schemas.microsoft.com/office/word/2018/wordml" xmlns:w16se="http://schemas.microsoft.com/office/word/2015/wordml/symex" mc:Ignorable="w14 w15 w16se w16cid w16 w16cex">
+<w:styles xmlns:mc="http://schemas.openxmlformats.org/markup-compatibility/2006" xmlns:r="http://schemas.openxmlformats.org/officeDocument/2006/relationships" xmlns:w="http://schemas.openxmlformats.org/wordprocessingml/2006/main" xmlns:w14="http://schemas.microsoft.com/office/word/2010/wordml" xmlns:w15="http://schemas.microsoft.com/office/word/2012/wordml" mc:Ignorable="w14 w15">
   <w:docDefaults>
     <w:rPrDefault>
       <w:rPr>
@@ -6224,7 +6179,7 @@
     </w:rPrDefault>
     <w:pPrDefault/>
   </w:docDefaults>
-  <w:latentStyles w:defLockedState="0" w:defUIPriority="0" w:defSemiHidden="0" w:defUnhideWhenUsed="0" w:defQFormat="0" w:count="376">
+  <w:latentStyles w:defLockedState="0" w:defUIPriority="0" w:defSemiHidden="0" w:defUnhideWhenUsed="0" w:defQFormat="0" w:count="371">
     <w:lsdException w:name="Normal" w:qFormat="1"/>
     <w:lsdException w:name="heading 1" w:qFormat="1"/>
     <w:lsdException w:name="heading 2" w:semiHidden="1" w:unhideWhenUsed="1" w:qFormat="1"/>
@@ -6507,11 +6462,6 @@
     <w:lsdException w:name="List Table 5 Dark Accent 6" w:uiPriority="50"/>
     <w:lsdException w:name="List Table 6 Colorful Accent 6" w:uiPriority="51"/>
     <w:lsdException w:name="List Table 7 Colorful Accent 6" w:uiPriority="52"/>
-    <w:lsdException w:name="Mention" w:semiHidden="1" w:uiPriority="99" w:unhideWhenUsed="1"/>
-    <w:lsdException w:name="Smart Hyperlink" w:semiHidden="1" w:uiPriority="99" w:unhideWhenUsed="1"/>
-    <w:lsdException w:name="Hashtag" w:semiHidden="1" w:uiPriority="99" w:unhideWhenUsed="1"/>
-    <w:lsdException w:name="Unresolved Mention" w:semiHidden="1" w:uiPriority="99" w:unhideWhenUsed="1"/>
-    <w:lsdException w:name="Smart Link" w:semiHidden="1" w:uiPriority="99" w:unhideWhenUsed="1"/>
   </w:latentStyles>
   <w:style w:type="paragraph" w:default="1" w:styleId="Normal">
     <w:name w:val="Normal"/>
@@ -7068,7 +7018,7 @@
 </file>
 
 <file path=customXml/itemProps1.xml><?xml version="1.0" encoding="utf-8"?>
-<ds:datastoreItem xmlns:ds="http://schemas.openxmlformats.org/officeDocument/2006/customXml" ds:itemID="{8B085317-1AA1-4C1E-A91A-4E4368AF2AE4}">
+<ds:datastoreItem xmlns:ds="http://schemas.openxmlformats.org/officeDocument/2006/customXml" ds:itemID="{69284C22-780D-427E-BDE4-5BEB83B20C81}">
   <ds:schemaRefs>
     <ds:schemaRef ds:uri="http://schemas.openxmlformats.org/officeDocument/2006/bibliography"/>
   </ds:schemaRefs>

</xml_diff>